<commit_message>
file added, visualization changed
</commit_message>
<xml_diff>
--- a/midterm report.docx
+++ b/midterm report.docx
@@ -20,76 +20,508 @@
         </w:rPr>
         <w:t>1</w:t>
       </w:r>
+    </w:p>
+    <w:p>
+      <w:pPr>
+        <w:rPr>
+          <w:rFonts w:ascii="Times New Roman" w:hAnsi="Times New Roman" w:cs="Times New Roman"/>
+        </w:rPr>
+      </w:pPr>
+      <w:r>
+        <w:rPr>
+          <w:rFonts w:ascii="Times New Roman" w:hAnsi="Times New Roman" w:cs="Times New Roman"/>
+        </w:rPr>
+        <w:t>Midterm Report</w:t>
+      </w:r>
+    </w:p>
+    <w:p>
+      <w:pPr>
+        <w:rPr>
+          <w:rFonts w:ascii="Times New Roman" w:hAnsi="Times New Roman" w:cs="Times New Roman"/>
+        </w:rPr>
+      </w:pPr>
+      <w:r>
+        <w:rPr>
+          <w:rFonts w:ascii="Times New Roman" w:hAnsi="Times New Roman" w:cs="Times New Roman"/>
+        </w:rPr>
+        <w:t>Tong Wu</w:t>
+      </w:r>
+    </w:p>
+    <w:p>
+      <w:pPr>
+        <w:rPr>
+          <w:rFonts w:ascii="Times New Roman" w:hAnsi="Times New Roman" w:cs="Times New Roman"/>
+        </w:rPr>
+      </w:pPr>
+      <w:r>
+        <w:rPr>
+          <w:rFonts w:ascii="Times New Roman" w:hAnsi="Times New Roman" w:cs="Times New Roman"/>
+        </w:rPr>
+        <w:t>March 25, 2019</w:t>
+      </w:r>
+    </w:p>
+    <w:p>
+      <w:pPr>
+        <w:rPr>
+          <w:rFonts w:ascii="Times New Roman" w:hAnsi="Times New Roman" w:cs="Times New Roman"/>
+        </w:rPr>
+      </w:pPr>
+    </w:p>
+    <w:p>
+      <w:pPr>
+        <w:jc w:val="center"/>
+        <w:rPr>
+          <w:rFonts w:ascii="Times New Roman" w:hAnsi="Times New Roman" w:cs="Times New Roman"/>
+        </w:rPr>
+      </w:pPr>
+      <w:r>
+        <w:rPr>
+          <w:rFonts w:ascii="Times New Roman" w:hAnsi="Times New Roman" w:cs="Times New Roman"/>
+        </w:rPr>
+        <w:t>Midterm Report</w:t>
+      </w:r>
+    </w:p>
+    <w:p>
+      <w:pPr>
+        <w:rPr>
+          <w:rFonts w:ascii="Times New Roman" w:hAnsi="Times New Roman" w:cs="Times New Roman"/>
+        </w:rPr>
+      </w:pPr>
+    </w:p>
+    <w:p>
+      <w:pPr>
+        <w:spacing w:line="480" w:lineRule="auto"/>
+        <w:rPr>
+          <w:rFonts w:ascii="Times New Roman" w:hAnsi="Times New Roman" w:cs="Times New Roman"/>
+        </w:rPr>
+      </w:pPr>
+      <w:r>
+        <w:rPr>
+          <w:rFonts w:ascii="Times New Roman" w:hAnsi="Times New Roman" w:cs="Times New Roman"/>
+        </w:rPr>
+        <w:tab/>
+        <w:t xml:space="preserve">During this period, I gather the data of videos I have been watching and the style of clothes I have been wearing </w:t>
+      </w:r>
+      <w:r>
+        <w:rPr>
+          <w:rFonts w:ascii="Times New Roman" w:hAnsi="Times New Roman" w:cs="Times New Roman"/>
+        </w:rPr>
+        <w:t>every day and try to analysis my pattern from graphs.</w:t>
+      </w:r>
+    </w:p>
+    <w:p>
+      <w:pPr>
+        <w:spacing w:line="480" w:lineRule="auto"/>
+        <w:rPr>
+          <w:rFonts w:ascii="Times New Roman" w:hAnsi="Times New Roman" w:cs="Times New Roman"/>
+        </w:rPr>
+      </w:pPr>
+      <w:r>
+        <w:rPr>
+          <w:rFonts w:ascii="Times New Roman" w:hAnsi="Times New Roman" w:cs="Times New Roman"/>
+        </w:rPr>
+        <w:tab/>
+        <w:t>I use JSON file to record my data and store them into firebase online system. After that, I could use Pandas to plot the relationship between date and daily watched video time. This could not only give us a chance to see how many minutes or hours I spend on video which could reflect my lifestyle and give me the feedback whether I should change my time schedule or not.</w:t>
+      </w:r>
+      <w:r>
+        <w:rPr>
+          <w:rFonts w:ascii="Times New Roman" w:hAnsi="Times New Roman" w:cs="Times New Roman" w:hint="eastAsia"/>
+        </w:rPr>
+        <w:t xml:space="preserve"> A</w:t>
+      </w:r>
+      <w:r>
+        <w:rPr>
+          <w:rFonts w:ascii="Times New Roman" w:hAnsi="Times New Roman" w:cs="Times New Roman"/>
+        </w:rPr>
+        <w:t xml:space="preserve">dditionally, this JSON file also records my cloth data. I thought I could use supervised machine learning for prediction of my cloth-shoes </w:t>
+      </w:r>
+      <w:r>
+        <w:rPr>
+          <w:rFonts w:ascii="Times New Roman" w:hAnsi="Times New Roman" w:cs="Times New Roman"/>
+        </w:rPr>
+        <w:t>pairs;</w:t>
+      </w:r>
+      <w:r>
+        <w:rPr>
+          <w:rFonts w:ascii="Times New Roman" w:hAnsi="Times New Roman" w:cs="Times New Roman"/>
+        </w:rPr>
+        <w:t xml:space="preserve"> </w:t>
+      </w:r>
+      <w:r>
+        <w:rPr>
+          <w:rFonts w:ascii="Times New Roman" w:hAnsi="Times New Roman" w:cs="Times New Roman"/>
+        </w:rPr>
+        <w:t xml:space="preserve">however, my dataset is to small which will not be enough for me to train a model. </w:t>
+      </w:r>
+    </w:p>
+    <w:p>
+      <w:pPr>
+        <w:spacing w:line="480" w:lineRule="auto"/>
+        <w:rPr>
+          <w:rFonts w:ascii="Times New Roman" w:hAnsi="Times New Roman" w:cs="Times New Roman"/>
+        </w:rPr>
+      </w:pPr>
+      <w:r>
+        <w:rPr>
+          <w:rFonts w:ascii="Times New Roman" w:hAnsi="Times New Roman" w:cs="Times New Roman"/>
+        </w:rPr>
+        <w:tab/>
+        <w:t xml:space="preserve">After this week, I will start to learn and use swift to design my user interface which might be a little challenge for me. Therefore, my plan B is to create a website to show my result and maybe add another feature which including sentiment analysis. Swift could be a hard thing to learn, however, I would love to use online sources and ask other people for help. By doing this, I could solve my problem. </w:t>
+      </w:r>
+    </w:p>
+    <w:p>
+      <w:pPr>
+        <w:spacing w:line="480" w:lineRule="auto"/>
+        <w:rPr>
+          <w:rFonts w:ascii="Times New Roman" w:hAnsi="Times New Roman" w:cs="Times New Roman"/>
+        </w:rPr>
+      </w:pPr>
+      <w:r>
+        <w:rPr>
+          <w:rFonts w:ascii="Times New Roman" w:hAnsi="Times New Roman" w:cs="Times New Roman"/>
+        </w:rPr>
+        <w:tab/>
+        <w:t>I think I am pretty much on track and if I could continue my work, this project will be both fun and useful.</w:t>
+      </w:r>
+    </w:p>
+    <w:p>
+      <w:pPr>
+        <w:spacing w:line="480" w:lineRule="auto"/>
+        <w:ind w:left="360" w:hanging="360"/>
+        <w:rPr>
+          <w:rFonts w:ascii="Times New Roman" w:hAnsi="Times New Roman" w:cs="Times New Roman"/>
+        </w:rPr>
+      </w:pPr>
+      <w:r>
+        <w:rPr>
+          <w:rFonts w:ascii="Times New Roman" w:hAnsi="Times New Roman" w:cs="Times New Roman" w:hint="eastAsia"/>
+          <w:noProof/>
+        </w:rPr>
+        <w:lastRenderedPageBreak/>
+        <w:drawing>
+          <wp:anchor distT="0" distB="0" distL="114300" distR="114300" simplePos="0" relativeHeight="251658240" behindDoc="0" locked="0" layoutInCell="1" allowOverlap="1" wp14:anchorId="4A56FF81" wp14:editId="12450AA8">
+            <wp:simplePos x="0" y="0"/>
+            <wp:positionH relativeFrom="column">
+              <wp:posOffset>-183239</wp:posOffset>
+            </wp:positionH>
+            <wp:positionV relativeFrom="paragraph">
+              <wp:posOffset>214409</wp:posOffset>
+            </wp:positionV>
+            <wp:extent cx="5943600" cy="2742565"/>
+            <wp:effectExtent l="0" t="0" r="0" b="635"/>
+            <wp:wrapTopAndBottom/>
+            <wp:docPr id="1" name="Picture 1"/>
+            <wp:cNvGraphicFramePr>
+              <a:graphicFrameLocks xmlns:a="http://schemas.openxmlformats.org/drawingml/2006/main" noChangeAspect="1"/>
+            </wp:cNvGraphicFramePr>
+            <a:graphic xmlns:a="http://schemas.openxmlformats.org/drawingml/2006/main">
+              <a:graphicData uri="http://schemas.openxmlformats.org/drawingml/2006/picture">
+                <pic:pic xmlns:pic="http://schemas.openxmlformats.org/drawingml/2006/picture">
+                  <pic:nvPicPr>
+                    <pic:cNvPr id="1" name="date_vs_time.png"/>
+                    <pic:cNvPicPr/>
+                  </pic:nvPicPr>
+                  <pic:blipFill rotWithShape="1">
+                    <a:blip r:embed="rId4" cstate="print">
+                      <a:extLst>
+                        <a:ext uri="{28A0092B-C50C-407E-A947-70E740481C1C}">
+                          <a14:useLocalDpi xmlns:a14="http://schemas.microsoft.com/office/drawing/2010/main" val="0"/>
+                        </a:ext>
+                      </a:extLst>
+                    </a:blip>
+                    <a:srcRect t="11084"/>
+                    <a:stretch/>
+                  </pic:blipFill>
+                  <pic:spPr bwMode="auto">
+                    <a:xfrm>
+                      <a:off x="0" y="0"/>
+                      <a:ext cx="5943600" cy="2742565"/>
+                    </a:xfrm>
+                    <a:prstGeom prst="rect">
+                      <a:avLst/>
+                    </a:prstGeom>
+                    <a:ln>
+                      <a:noFill/>
+                    </a:ln>
+                    <a:extLst>
+                      <a:ext uri="{53640926-AAD7-44D8-BBD7-CCE9431645EC}">
+                        <a14:shadowObscured xmlns:a14="http://schemas.microsoft.com/office/drawing/2010/main"/>
+                      </a:ext>
+                    </a:extLst>
+                  </pic:spPr>
+                </pic:pic>
+              </a:graphicData>
+            </a:graphic>
+            <wp14:sizeRelH relativeFrom="page">
+              <wp14:pctWidth>0</wp14:pctWidth>
+            </wp14:sizeRelH>
+            <wp14:sizeRelV relativeFrom="page">
+              <wp14:pctHeight>0</wp14:pctHeight>
+            </wp14:sizeRelV>
+          </wp:anchor>
+        </w:drawing>
+      </w:r>
+      <w:r>
+        <w:rPr>
+          <w:rFonts w:ascii="Times New Roman" w:hAnsi="Times New Roman" w:cs="Times New Roman"/>
+        </w:rPr>
+        <w:t>Figure 1. Date vs Watching Time</w:t>
+      </w:r>
+    </w:p>
+    <w:p>
+      <w:pPr>
+        <w:spacing w:line="480" w:lineRule="auto"/>
+        <w:ind w:left="360" w:hanging="360"/>
+        <w:rPr>
+          <w:rFonts w:ascii="Times New Roman" w:hAnsi="Times New Roman" w:cs="Times New Roman"/>
+        </w:rPr>
+      </w:pPr>
+      <w:r>
+        <w:rPr>
+          <w:rFonts w:ascii="Times New Roman" w:hAnsi="Times New Roman" w:cs="Times New Roman" w:hint="eastAsia"/>
+          <w:noProof/>
+        </w:rPr>
+        <w:drawing>
+          <wp:anchor distT="0" distB="0" distL="114300" distR="114300" simplePos="0" relativeHeight="251659264" behindDoc="0" locked="0" layoutInCell="1" allowOverlap="1" wp14:anchorId="22B192BC" wp14:editId="085520E0">
+            <wp:simplePos x="0" y="0"/>
+            <wp:positionH relativeFrom="column">
+              <wp:posOffset>-207038</wp:posOffset>
+            </wp:positionH>
+            <wp:positionV relativeFrom="paragraph">
+              <wp:posOffset>2832432</wp:posOffset>
+            </wp:positionV>
+            <wp:extent cx="5943600" cy="2782570"/>
+            <wp:effectExtent l="0" t="0" r="0" b="0"/>
+            <wp:wrapNone/>
+            <wp:docPr id="2" name="Picture 2"/>
+            <wp:cNvGraphicFramePr>
+              <a:graphicFrameLocks xmlns:a="http://schemas.openxmlformats.org/drawingml/2006/main" noChangeAspect="1"/>
+            </wp:cNvGraphicFramePr>
+            <a:graphic xmlns:a="http://schemas.openxmlformats.org/drawingml/2006/main">
+              <a:graphicData uri="http://schemas.openxmlformats.org/drawingml/2006/picture">
+                <pic:pic xmlns:pic="http://schemas.openxmlformats.org/drawingml/2006/picture">
+                  <pic:nvPicPr>
+                    <pic:cNvPr id="2" name="time_curve.png"/>
+                    <pic:cNvPicPr/>
+                  </pic:nvPicPr>
+                  <pic:blipFill>
+                    <a:blip r:embed="rId5">
+                      <a:extLst>
+                        <a:ext uri="{28A0092B-C50C-407E-A947-70E740481C1C}">
+                          <a14:useLocalDpi xmlns:a14="http://schemas.microsoft.com/office/drawing/2010/main" val="0"/>
+                        </a:ext>
+                      </a:extLst>
+                    </a:blip>
+                    <a:stretch>
+                      <a:fillRect/>
+                    </a:stretch>
+                  </pic:blipFill>
+                  <pic:spPr>
+                    <a:xfrm>
+                      <a:off x="0" y="0"/>
+                      <a:ext cx="5943600" cy="2782570"/>
+                    </a:xfrm>
+                    <a:prstGeom prst="rect">
+                      <a:avLst/>
+                    </a:prstGeom>
+                  </pic:spPr>
+                </pic:pic>
+              </a:graphicData>
+            </a:graphic>
+            <wp14:sizeRelH relativeFrom="page">
+              <wp14:pctWidth>0</wp14:pctWidth>
+            </wp14:sizeRelH>
+            <wp14:sizeRelV relativeFrom="page">
+              <wp14:pctHeight>0</wp14:pctHeight>
+            </wp14:sizeRelV>
+          </wp:anchor>
+        </w:drawing>
+      </w:r>
+      <w:r>
+        <w:rPr>
+          <w:rFonts w:ascii="Times New Roman" w:hAnsi="Times New Roman" w:cs="Times New Roman" w:hint="eastAsia"/>
+        </w:rPr>
+        <w:t>F</w:t>
+      </w:r>
+      <w:r>
+        <w:rPr>
+          <w:rFonts w:ascii="Times New Roman" w:hAnsi="Times New Roman" w:cs="Times New Roman"/>
+        </w:rPr>
+        <w:t xml:space="preserve">igure 2. Line Chart </w:t>
+      </w:r>
+    </w:p>
+    <w:p>
+      <w:pPr>
+        <w:spacing w:line="480" w:lineRule="auto"/>
+        <w:ind w:left="360" w:hanging="360"/>
+        <w:rPr>
+          <w:rFonts w:ascii="Times New Roman" w:hAnsi="Times New Roman" w:cs="Times New Roman"/>
+        </w:rPr>
+      </w:pPr>
+    </w:p>
+    <w:p>
+      <w:pPr>
+        <w:spacing w:line="480" w:lineRule="auto"/>
+        <w:ind w:left="360" w:hanging="360"/>
+        <w:rPr>
+          <w:rFonts w:ascii="Times New Roman" w:hAnsi="Times New Roman" w:cs="Times New Roman"/>
+        </w:rPr>
+      </w:pPr>
+    </w:p>
+    <w:p>
+      <w:pPr>
+        <w:spacing w:line="480" w:lineRule="auto"/>
+        <w:ind w:left="360" w:hanging="360"/>
+        <w:rPr>
+          <w:rFonts w:ascii="Times New Roman" w:hAnsi="Times New Roman" w:cs="Times New Roman"/>
+        </w:rPr>
+      </w:pPr>
+    </w:p>
+    <w:p>
+      <w:pPr>
+        <w:spacing w:line="480" w:lineRule="auto"/>
+        <w:ind w:left="360" w:hanging="360"/>
+        <w:rPr>
+          <w:rFonts w:ascii="Times New Roman" w:hAnsi="Times New Roman" w:cs="Times New Roman" w:hint="eastAsia"/>
+        </w:rPr>
+      </w:pPr>
+    </w:p>
+    <w:p>
+      <w:pPr>
+        <w:spacing w:line="480" w:lineRule="auto"/>
+        <w:ind w:left="360" w:hanging="360"/>
+        <w:rPr>
+          <w:rFonts w:ascii="Times New Roman" w:hAnsi="Times New Roman" w:cs="Times New Roman"/>
+        </w:rPr>
+      </w:pPr>
+    </w:p>
+    <w:p>
+      <w:pPr>
+        <w:spacing w:line="480" w:lineRule="auto"/>
+        <w:ind w:left="360" w:hanging="360"/>
+        <w:rPr>
+          <w:rFonts w:ascii="Times New Roman" w:hAnsi="Times New Roman" w:cs="Times New Roman"/>
+        </w:rPr>
+      </w:pPr>
+    </w:p>
+    <w:p>
+      <w:pPr>
+        <w:spacing w:line="480" w:lineRule="auto"/>
+        <w:ind w:left="360" w:hanging="360"/>
+        <w:rPr>
+          <w:rFonts w:ascii="Times New Roman" w:hAnsi="Times New Roman" w:cs="Times New Roman"/>
+        </w:rPr>
+      </w:pPr>
+    </w:p>
+    <w:p>
+      <w:pPr>
+        <w:spacing w:line="480" w:lineRule="auto"/>
+        <w:rPr>
+          <w:rFonts w:ascii="Times New Roman" w:hAnsi="Times New Roman" w:cs="Times New Roman"/>
+        </w:rPr>
+      </w:pPr>
+    </w:p>
+    <w:p>
+      <w:pPr>
+        <w:spacing w:line="480" w:lineRule="auto"/>
+        <w:rPr>
+          <w:rFonts w:ascii="Times New Roman" w:hAnsi="Times New Roman" w:cs="Times New Roman"/>
+        </w:rPr>
+      </w:pPr>
+      <w:r>
+        <w:rPr>
+          <w:rFonts w:ascii="Times New Roman" w:hAnsi="Times New Roman" w:cs="Times New Roman"/>
+        </w:rPr>
+        <w:t xml:space="preserve">Figure 3. </w:t>
+      </w:r>
+    </w:p>
+    <w:p>
+      <w:pPr>
+        <w:spacing w:line="480" w:lineRule="auto"/>
+        <w:ind w:left="360" w:hanging="360"/>
+        <w:rPr>
+          <w:rFonts w:ascii="Times New Roman" w:hAnsi="Times New Roman" w:cs="Times New Roman"/>
+        </w:rPr>
+      </w:pPr>
+      <w:r>
+        <w:rPr>
+          <w:rFonts w:ascii="Times New Roman" w:hAnsi="Times New Roman" w:cs="Times New Roman"/>
+          <w:noProof/>
+        </w:rPr>
+        <w:drawing>
+          <wp:anchor distT="0" distB="0" distL="114300" distR="114300" simplePos="0" relativeHeight="251660288" behindDoc="0" locked="0" layoutInCell="1" allowOverlap="1" wp14:anchorId="6244AEC9" wp14:editId="0CB9CC16">
+            <wp:simplePos x="0" y="0"/>
+            <wp:positionH relativeFrom="column">
+              <wp:posOffset>7951</wp:posOffset>
+            </wp:positionH>
+            <wp:positionV relativeFrom="paragraph">
+              <wp:posOffset>25787</wp:posOffset>
+            </wp:positionV>
+            <wp:extent cx="5943600" cy="2242820"/>
+            <wp:effectExtent l="0" t="0" r="0" b="5080"/>
+            <wp:wrapNone/>
+            <wp:docPr id="3" name="Picture 3"/>
+            <wp:cNvGraphicFramePr>
+              <a:graphicFrameLocks xmlns:a="http://schemas.openxmlformats.org/drawingml/2006/main" noChangeAspect="1"/>
+            </wp:cNvGraphicFramePr>
+            <a:graphic xmlns:a="http://schemas.openxmlformats.org/drawingml/2006/main">
+              <a:graphicData uri="http://schemas.openxmlformats.org/drawingml/2006/picture">
+                <pic:pic xmlns:pic="http://schemas.openxmlformats.org/drawingml/2006/picture">
+                  <pic:nvPicPr>
+                    <pic:cNvPr id="3" name="firebase.png"/>
+                    <pic:cNvPicPr/>
+                  </pic:nvPicPr>
+                  <pic:blipFill rotWithShape="1">
+                    <a:blip r:embed="rId6" cstate="print">
+                      <a:extLst>
+                        <a:ext uri="{28A0092B-C50C-407E-A947-70E740481C1C}">
+                          <a14:useLocalDpi xmlns:a14="http://schemas.microsoft.com/office/drawing/2010/main" val="0"/>
+                        </a:ext>
+                      </a:extLst>
+                    </a:blip>
+                    <a:srcRect l="-134" t="35368" r="134" b="680"/>
+                    <a:stretch/>
+                  </pic:blipFill>
+                  <pic:spPr bwMode="auto">
+                    <a:xfrm>
+                      <a:off x="0" y="0"/>
+                      <a:ext cx="5943600" cy="2242820"/>
+                    </a:xfrm>
+                    <a:prstGeom prst="rect">
+                      <a:avLst/>
+                    </a:prstGeom>
+                    <a:ln>
+                      <a:noFill/>
+                    </a:ln>
+                    <a:extLst>
+                      <a:ext uri="{53640926-AAD7-44D8-BBD7-CCE9431645EC}">
+                        <a14:shadowObscured xmlns:a14="http://schemas.microsoft.com/office/drawing/2010/main"/>
+                      </a:ext>
+                    </a:extLst>
+                  </pic:spPr>
+                </pic:pic>
+              </a:graphicData>
+            </a:graphic>
+            <wp14:sizeRelH relativeFrom="page">
+              <wp14:pctWidth>0</wp14:pctWidth>
+            </wp14:sizeRelH>
+            <wp14:sizeRelV relativeFrom="page">
+              <wp14:pctHeight>0</wp14:pctHeight>
+            </wp14:sizeRelV>
+          </wp:anchor>
+        </w:drawing>
+      </w:r>
+    </w:p>
+    <w:p>
+      <w:pPr>
+        <w:spacing w:line="480" w:lineRule="auto"/>
+        <w:ind w:left="360" w:hanging="360"/>
+        <w:rPr>
+          <w:rFonts w:ascii="Times New Roman" w:hAnsi="Times New Roman" w:cs="Times New Roman" w:hint="eastAsia"/>
+        </w:rPr>
+      </w:pPr>
       <w:bookmarkStart w:id="0" w:name="_GoBack"/>
       <w:bookmarkEnd w:id="0"/>
-    </w:p>
-    <w:p>
-      <w:pPr>
-        <w:rPr>
-          <w:rFonts w:ascii="Times New Roman" w:hAnsi="Times New Roman" w:cs="Times New Roman"/>
-        </w:rPr>
-      </w:pPr>
-      <w:r>
-        <w:rPr>
-          <w:rFonts w:ascii="Times New Roman" w:hAnsi="Times New Roman" w:cs="Times New Roman"/>
-        </w:rPr>
-        <w:t>Midterm Report</w:t>
-      </w:r>
-    </w:p>
-    <w:p>
-      <w:pPr>
-        <w:rPr>
-          <w:rFonts w:ascii="Times New Roman" w:hAnsi="Times New Roman" w:cs="Times New Roman"/>
-        </w:rPr>
-      </w:pPr>
-      <w:r>
-        <w:rPr>
-          <w:rFonts w:ascii="Times New Roman" w:hAnsi="Times New Roman" w:cs="Times New Roman"/>
-        </w:rPr>
-        <w:t>Tong Wu</w:t>
-      </w:r>
-    </w:p>
-    <w:p>
-      <w:pPr>
-        <w:rPr>
-          <w:rFonts w:ascii="Times New Roman" w:hAnsi="Times New Roman" w:cs="Times New Roman"/>
-        </w:rPr>
-      </w:pPr>
-      <w:r>
-        <w:rPr>
-          <w:rFonts w:ascii="Times New Roman" w:hAnsi="Times New Roman" w:cs="Times New Roman"/>
-        </w:rPr>
-        <w:t>March 25, 2019</w:t>
-      </w:r>
-    </w:p>
-    <w:p>
-      <w:pPr>
-        <w:rPr>
-          <w:rFonts w:ascii="Times New Roman" w:hAnsi="Times New Roman" w:cs="Times New Roman"/>
-        </w:rPr>
-      </w:pPr>
-    </w:p>
-    <w:p>
-      <w:pPr>
-        <w:jc w:val="center"/>
-        <w:rPr>
-          <w:rFonts w:ascii="Times New Roman" w:hAnsi="Times New Roman" w:cs="Times New Roman"/>
-        </w:rPr>
-      </w:pPr>
-      <w:r>
-        <w:rPr>
-          <w:rFonts w:ascii="Times New Roman" w:hAnsi="Times New Roman" w:cs="Times New Roman"/>
-        </w:rPr>
-        <w:t>Midterm Report</w:t>
-      </w:r>
-    </w:p>
-    <w:p>
-      <w:pPr>
-        <w:jc w:val="center"/>
-        <w:rPr>
-          <w:rFonts w:ascii="Times New Roman" w:hAnsi="Times New Roman" w:cs="Times New Roman"/>
-        </w:rPr>
-      </w:pPr>
     </w:p>
     <w:sectPr>
       <w:pgSz w:w="12240" w:h="15840"/>
@@ -541,6 +973,33 @@
     <w:semiHidden/>
     <w:rsid w:val="000D1EB7"/>
   </w:style>
+  <w:style w:type="paragraph" w:styleId="BalloonText">
+    <w:name w:val="Balloon Text"/>
+    <w:basedOn w:val="Normal"/>
+    <w:link w:val="BalloonTextChar"/>
+    <w:uiPriority w:val="99"/>
+    <w:semiHidden/>
+    <w:unhideWhenUsed/>
+    <w:rsid w:val="00FC57F0"/>
+    <w:rPr>
+      <w:rFonts w:ascii="MS Mincho" w:eastAsia="MS Mincho"/>
+      <w:sz w:val="18"/>
+      <w:szCs w:val="18"/>
+    </w:rPr>
+  </w:style>
+  <w:style w:type="character" w:customStyle="1" w:styleId="BalloonTextChar">
+    <w:name w:val="Balloon Text Char"/>
+    <w:basedOn w:val="DefaultParagraphFont"/>
+    <w:link w:val="BalloonText"/>
+    <w:uiPriority w:val="99"/>
+    <w:semiHidden/>
+    <w:rsid w:val="00FC57F0"/>
+    <w:rPr>
+      <w:rFonts w:ascii="MS Mincho" w:eastAsia="MS Mincho"/>
+      <w:sz w:val="18"/>
+      <w:szCs w:val="18"/>
+    </w:rPr>
+  </w:style>
 </w:styles>
 </file>
 

</xml_diff>